<commit_message>
added wireframe pdf and updated roles on doc
</commit_message>
<xml_diff>
--- a/PenFriends Description and Features_v2.docx
+++ b/PenFriends Description and Features_v2.docx
@@ -360,6 +360,14 @@
         </w:rPr>
         <w:t xml:space="preserve"> / Register</w:t>
       </w:r>
+      <w:r>
+        <w:rPr>
+          <w:rFonts w:ascii="Times New Roman" w:hAnsi="Times New Roman" w:cs="Times New Roman"/>
+          <w:sz w:val="24"/>
+          <w:szCs w:val="24"/>
+        </w:rPr>
+        <w:t xml:space="preserve"> – Complete,</w:t>
+      </w:r>
     </w:p>
     <w:p>
       <w:pPr>
@@ -683,6 +691,7 @@
         </w:rPr>
         <w:t xml:space="preserve">Seeking </w:t>
       </w:r>
+      <w:proofErr w:type="spellStart"/>
       <w:r>
         <w:rPr>
           <w:rFonts w:ascii="Times New Roman" w:hAnsi="Times New Roman" w:cs="Times New Roman"/>
@@ -691,6 +700,7 @@
         </w:rPr>
         <w:t>PenFriend</w:t>
       </w:r>
+      <w:proofErr w:type="spellEnd"/>
       <w:r>
         <w:rPr>
           <w:rFonts w:ascii="Times New Roman" w:hAnsi="Times New Roman" w:cs="Times New Roman"/>
@@ -698,6 +708,14 @@
           <w:szCs w:val="24"/>
         </w:rPr>
         <w:t xml:space="preserve"> (homepage after login)</w:t>
+      </w:r>
+      <w:r>
+        <w:rPr>
+          <w:rFonts w:ascii="Times New Roman" w:hAnsi="Times New Roman" w:cs="Times New Roman"/>
+          <w:sz w:val="24"/>
+          <w:szCs w:val="24"/>
+        </w:rPr>
+        <w:t xml:space="preserve"> - Lisa</w:t>
       </w:r>
     </w:p>
     <w:p>
@@ -838,23 +856,7 @@
           <w:sz w:val="24"/>
           <w:szCs w:val="24"/>
         </w:rPr>
-        <w:t xml:space="preserve"> (</w:t>
-      </w:r>
-      <w:r>
-        <w:rPr>
-          <w:rFonts w:ascii="Times New Roman" w:hAnsi="Times New Roman" w:cs="Times New Roman"/>
-          <w:sz w:val="24"/>
-          <w:szCs w:val="24"/>
-        </w:rPr>
-        <w:t>many-to-many</w:t>
-      </w:r>
-      <w:r>
-        <w:rPr>
-          <w:rFonts w:ascii="Times New Roman" w:hAnsi="Times New Roman" w:cs="Times New Roman"/>
-          <w:sz w:val="24"/>
-          <w:szCs w:val="24"/>
-        </w:rPr>
-        <w:t>)</w:t>
+        <w:t xml:space="preserve"> (many-to-many)</w:t>
       </w:r>
     </w:p>
     <w:p>
@@ -885,15 +887,7 @@
           <w:sz w:val="24"/>
           <w:szCs w:val="24"/>
         </w:rPr>
-        <w:t xml:space="preserve"> </w:t>
-      </w:r>
-      <w:r>
-        <w:rPr>
-          <w:rFonts w:ascii="Times New Roman" w:hAnsi="Times New Roman" w:cs="Times New Roman"/>
-          <w:sz w:val="24"/>
-          <w:szCs w:val="24"/>
-        </w:rPr>
-        <w:t xml:space="preserve">(many-to-many with </w:t>
+        <w:t xml:space="preserve"> (many-to-many with </w:t>
       </w:r>
       <w:r>
         <w:rPr>
@@ -1000,6 +994,14 @@
         </w:rPr>
         <w:t>ashboard</w:t>
       </w:r>
+      <w:r>
+        <w:rPr>
+          <w:rFonts w:ascii="Times New Roman" w:hAnsi="Times New Roman" w:cs="Times New Roman"/>
+          <w:sz w:val="24"/>
+          <w:szCs w:val="24"/>
+        </w:rPr>
+        <w:t xml:space="preserve"> - Julie</w:t>
+      </w:r>
     </w:p>
     <w:p>
       <w:pPr>
@@ -1068,15 +1070,7 @@
           <w:szCs w:val="24"/>
         </w:rPr>
         <w:lastRenderedPageBreak/>
-        <w:t xml:space="preserve">Create post object </w:t>
-      </w:r>
-      <w:r>
-        <w:rPr>
-          <w:rFonts w:ascii="Times New Roman" w:hAnsi="Times New Roman" w:cs="Times New Roman"/>
-          <w:sz w:val="24"/>
-          <w:szCs w:val="24"/>
-        </w:rPr>
-        <w:t>(one-to-many with user, only admin can create)</w:t>
+        <w:t>Create post object (one-to-many with user, only admin can create)</w:t>
       </w:r>
     </w:p>
     <w:p>
@@ -1099,23 +1093,7 @@
           <w:sz w:val="24"/>
           <w:szCs w:val="24"/>
         </w:rPr>
-        <w:t xml:space="preserve">View all of this admin’s </w:t>
-      </w:r>
-      <w:r>
-        <w:rPr>
-          <w:rFonts w:ascii="Times New Roman" w:hAnsi="Times New Roman" w:cs="Times New Roman"/>
-          <w:sz w:val="24"/>
-          <w:szCs w:val="24"/>
-        </w:rPr>
-        <w:t>post</w:t>
-      </w:r>
-      <w:r>
-        <w:rPr>
-          <w:rFonts w:ascii="Times New Roman" w:hAnsi="Times New Roman" w:cs="Times New Roman"/>
-          <w:sz w:val="24"/>
-          <w:szCs w:val="24"/>
-        </w:rPr>
-        <w:t xml:space="preserve"> objects</w:t>
+        <w:t>View all of this admin’s post objects</w:t>
       </w:r>
     </w:p>
     <w:p>
@@ -1142,6 +1120,7 @@
           <w:szCs w:val="24"/>
         </w:rPr>
       </w:pPr>
+      <w:proofErr w:type="spellStart"/>
       <w:r>
         <w:rPr>
           <w:rFonts w:ascii="Times New Roman" w:hAnsi="Times New Roman" w:cs="Times New Roman"/>
@@ -1158,6 +1137,7 @@
         </w:rPr>
         <w:t>’s</w:t>
       </w:r>
+      <w:proofErr w:type="spellEnd"/>
       <w:r>
         <w:rPr>
           <w:rFonts w:ascii="Times New Roman" w:hAnsi="Times New Roman" w:cs="Times New Roman"/>
@@ -1165,6 +1145,14 @@
           <w:szCs w:val="24"/>
         </w:rPr>
         <w:t xml:space="preserve"> Dashboard</w:t>
+      </w:r>
+      <w:r>
+        <w:rPr>
+          <w:rFonts w:ascii="Times New Roman" w:hAnsi="Times New Roman" w:cs="Times New Roman"/>
+          <w:sz w:val="24"/>
+          <w:szCs w:val="24"/>
+        </w:rPr>
+        <w:t xml:space="preserve"> - Lisa</w:t>
       </w:r>
     </w:p>
     <w:p>
@@ -1211,8 +1199,18 @@
           <w:sz w:val="24"/>
           <w:szCs w:val="24"/>
         </w:rPr>
-        <w:t>this penfriend’s</w:t>
-      </w:r>
+        <w:t xml:space="preserve">this </w:t>
+      </w:r>
+      <w:proofErr w:type="spellStart"/>
+      <w:r>
+        <w:rPr>
+          <w:rFonts w:ascii="Times New Roman" w:hAnsi="Times New Roman" w:cs="Times New Roman"/>
+          <w:sz w:val="24"/>
+          <w:szCs w:val="24"/>
+        </w:rPr>
+        <w:t>penfriend’s</w:t>
+      </w:r>
+      <w:proofErr w:type="spellEnd"/>
       <w:r>
         <w:rPr>
           <w:rFonts w:ascii="Times New Roman" w:hAnsi="Times New Roman" w:cs="Times New Roman"/>
@@ -1313,15 +1311,7 @@
           <w:sz w:val="24"/>
           <w:szCs w:val="24"/>
         </w:rPr>
-        <w:t xml:space="preserve"> </w:t>
-      </w:r>
-      <w:r>
-        <w:rPr>
-          <w:rFonts w:ascii="Times New Roman" w:hAnsi="Times New Roman" w:cs="Times New Roman"/>
-          <w:sz w:val="24"/>
-          <w:szCs w:val="24"/>
-        </w:rPr>
-        <w:t>password</w:t>
+        <w:t xml:space="preserve"> password</w:t>
       </w:r>
     </w:p>
     <w:p>
@@ -1380,6 +1370,14 @@
         </w:rPr>
         <w:t>rofile</w:t>
       </w:r>
+      <w:r>
+        <w:rPr>
+          <w:rFonts w:ascii="Times New Roman" w:hAnsi="Times New Roman" w:cs="Times New Roman"/>
+          <w:sz w:val="24"/>
+          <w:szCs w:val="24"/>
+        </w:rPr>
+        <w:t xml:space="preserve"> - Julie</w:t>
+      </w:r>
     </w:p>
     <w:p>
       <w:pPr>
@@ -1538,6 +1536,14 @@
         </w:rPr>
         <w:t>Inbox</w:t>
       </w:r>
+      <w:r>
+        <w:rPr>
+          <w:rFonts w:ascii="Times New Roman" w:hAnsi="Times New Roman" w:cs="Times New Roman"/>
+          <w:sz w:val="24"/>
+          <w:szCs w:val="24"/>
+        </w:rPr>
+        <w:t xml:space="preserve"> - Mark</w:t>
+      </w:r>
     </w:p>
     <w:p>
       <w:pPr>
@@ -1717,6 +1723,14 @@
         </w:rPr>
         <w:t>Message</w:t>
       </w:r>
+      <w:r>
+        <w:rPr>
+          <w:rFonts w:ascii="Times New Roman" w:hAnsi="Times New Roman" w:cs="Times New Roman"/>
+          <w:sz w:val="24"/>
+          <w:szCs w:val="24"/>
+        </w:rPr>
+        <w:t xml:space="preserve"> - Mark</w:t>
+      </w:r>
     </w:p>
     <w:p>
       <w:pPr>
@@ -1882,6 +1896,14 @@
         </w:rPr>
         <w:t>Create New Message</w:t>
       </w:r>
+      <w:r>
+        <w:rPr>
+          <w:rFonts w:ascii="Times New Roman" w:hAnsi="Times New Roman" w:cs="Times New Roman"/>
+          <w:sz w:val="24"/>
+          <w:szCs w:val="24"/>
+        </w:rPr>
+        <w:t xml:space="preserve"> - Lisa</w:t>
+      </w:r>
     </w:p>
     <w:p>
       <w:pPr>
@@ -1954,12 +1976,20 @@
         <w:spacing w:after="0"/>
         <w:rPr>
           <w:rFonts w:ascii="Times New Roman" w:hAnsi="Times New Roman" w:cs="Times New Roman"/>
+          <w:sz w:val="24"/>
+          <w:szCs w:val="24"/>
+        </w:rPr>
+      </w:pPr>
+      <w:r>
+        <w:rPr>
+          <w:rFonts w:ascii="Times New Roman" w:hAnsi="Times New Roman" w:cs="Times New Roman"/>
           <w:b/>
           <w:bCs/>
           <w:sz w:val="24"/>
           <w:szCs w:val="24"/>
         </w:rPr>
-      </w:pPr>
+        <w:t>Database Classes</w:t>
+      </w:r>
       <w:r>
         <w:rPr>
           <w:rFonts w:ascii="Times New Roman" w:hAnsi="Times New Roman" w:cs="Times New Roman"/>
@@ -1968,7 +1998,15 @@
           <w:sz w:val="24"/>
           <w:szCs w:val="24"/>
         </w:rPr>
-        <w:t>Database Classes</w:t>
+        <w:t xml:space="preserve"> </w:t>
+      </w:r>
+      <w:r>
+        <w:rPr>
+          <w:rFonts w:ascii="Times New Roman" w:hAnsi="Times New Roman" w:cs="Times New Roman"/>
+          <w:sz w:val="24"/>
+          <w:szCs w:val="24"/>
+        </w:rPr>
+        <w:t>- Julie</w:t>
       </w:r>
     </w:p>
     <w:p>
@@ -2311,23 +2349,7 @@
           <w:sz w:val="24"/>
           <w:szCs w:val="24"/>
         </w:rPr>
-        <w:t>P</w:t>
-      </w:r>
-      <w:r>
-        <w:rPr>
-          <w:rFonts w:ascii="Times New Roman" w:hAnsi="Times New Roman" w:cs="Times New Roman"/>
-          <w:sz w:val="24"/>
-          <w:szCs w:val="24"/>
-        </w:rPr>
-        <w:t xml:space="preserve">ost (one to many with </w:t>
-      </w:r>
-      <w:r>
-        <w:rPr>
-          <w:rFonts w:ascii="Times New Roman" w:hAnsi="Times New Roman" w:cs="Times New Roman"/>
-          <w:sz w:val="24"/>
-          <w:szCs w:val="24"/>
-        </w:rPr>
-        <w:t>user</w:t>
+        <w:t>Post (one to many with user</w:t>
       </w:r>
       <w:r>
         <w:rPr>

</xml_diff>